<commit_message>
MCD #1 (One to Many)
</commit_message>
<xml_diff>
--- a/merise/tp_agence_voyages/Merise - TP AgenceVoyage - MD v1.0.1.docx
+++ b/merise/tp_agence_voyages/Merise - TP AgenceVoyage - MD v1.0.1.docx
@@ -2935,10 +2935,7 @@
       </w:pPr>
       <w:bookmarkStart w:id="2" w:name="_Toc46841269"/>
       <w:r>
-        <w:t xml:space="preserve">Informations </w:t>
-      </w:r>
-      <w:r>
-        <w:t>concernant l’agence</w:t>
+        <w:t>Informations concernant l’agence</w:t>
       </w:r>
       <w:bookmarkEnd w:id="2"/>
     </w:p>
@@ -3266,12 +3263,21 @@
                 <w:szCs w:val="20"/>
               </w:rPr>
             </w:pPr>
+            <w:proofErr w:type="spellStart"/>
             <w:r>
               <w:rPr>
                 <w:sz w:val="20"/>
                 <w:szCs w:val="20"/>
               </w:rPr>
-              <w:t>Marrakesh, Maroc</w:t>
+              <w:t>Marrakesh</w:t>
+            </w:r>
+            <w:proofErr w:type="spellEnd"/>
+            <w:r>
+              <w:rPr>
+                <w:sz w:val="20"/>
+                <w:szCs w:val="20"/>
+              </w:rPr>
+              <w:t>, Maroc</w:t>
             </w:r>
           </w:p>
         </w:tc>
@@ -3322,12 +3328,21 @@
                 <w:szCs w:val="20"/>
               </w:rPr>
             </w:pPr>
+            <w:proofErr w:type="spellStart"/>
             <w:r>
               <w:rPr>
                 <w:sz w:val="20"/>
                 <w:szCs w:val="20"/>
               </w:rPr>
-              <w:t>Hotel 4*, pension complète</w:t>
+              <w:t>Hotel</w:t>
+            </w:r>
+            <w:proofErr w:type="spellEnd"/>
+            <w:r>
+              <w:rPr>
+                <w:sz w:val="20"/>
+                <w:szCs w:val="20"/>
+              </w:rPr>
+              <w:t xml:space="preserve"> 4*, pension complète</w:t>
             </w:r>
           </w:p>
         </w:tc>
@@ -3396,8 +3411,17 @@
                 <w:sz w:val="20"/>
                 <w:szCs w:val="20"/>
               </w:rPr>
-              <w:t>Croisière Méditérannée</w:t>
-            </w:r>
+              <w:t xml:space="preserve">Croisière </w:t>
+            </w:r>
+            <w:proofErr w:type="spellStart"/>
+            <w:r>
+              <w:rPr>
+                <w:sz w:val="20"/>
+                <w:szCs w:val="20"/>
+              </w:rPr>
+              <w:t>Méditérannée</w:t>
+            </w:r>
+            <w:proofErr w:type="spellEnd"/>
           </w:p>
         </w:tc>
         <w:tc>
@@ -3601,7 +3625,23 @@
                 <w:sz w:val="20"/>
                 <w:szCs w:val="20"/>
               </w:rPr>
-              <w:t>St Hilaire de Bretmas, France</w:t>
+              <w:t xml:space="preserve">St Hilaire de </w:t>
+            </w:r>
+            <w:proofErr w:type="spellStart"/>
+            <w:r>
+              <w:rPr>
+                <w:sz w:val="20"/>
+                <w:szCs w:val="20"/>
+              </w:rPr>
+              <w:t>Bretmas</w:t>
+            </w:r>
+            <w:proofErr w:type="spellEnd"/>
+            <w:r>
+              <w:rPr>
+                <w:sz w:val="20"/>
+                <w:szCs w:val="20"/>
+              </w:rPr>
+              <w:t>, France</w:t>
             </w:r>
           </w:p>
         </w:tc>
@@ -6102,6 +6142,7 @@
                 <w:lang w:eastAsia="fr-FR"/>
               </w:rPr>
             </w:pPr>
+            <w:proofErr w:type="spellStart"/>
             <w:r>
               <w:rPr>
                 <w:rFonts w:eastAsia="Times New Roman" w:cstheme="minorHAnsi"/>
@@ -6129,6 +6170,7 @@
               </w:rPr>
               <w:t>_id</w:t>
             </w:r>
+            <w:proofErr w:type="spellEnd"/>
           </w:p>
         </w:tc>
         <w:tc>
@@ -6320,6 +6362,7 @@
                 <w:lang w:eastAsia="fr-FR"/>
               </w:rPr>
             </w:pPr>
+            <w:proofErr w:type="spellStart"/>
             <w:r>
               <w:rPr>
                 <w:rFonts w:eastAsia="Times New Roman" w:cstheme="minorHAnsi"/>
@@ -6356,6 +6399,7 @@
               </w:rPr>
               <w:t>name</w:t>
             </w:r>
+            <w:proofErr w:type="spellEnd"/>
           </w:p>
         </w:tc>
         <w:tc>
@@ -6541,6 +6585,7 @@
                 <w:lang w:eastAsia="fr-FR"/>
               </w:rPr>
             </w:pPr>
+            <w:proofErr w:type="spellStart"/>
             <w:r>
               <w:rPr>
                 <w:rFonts w:eastAsia="Times New Roman" w:cstheme="minorHAnsi"/>
@@ -6559,6 +6604,7 @@
               </w:rPr>
               <w:t>_firstname</w:t>
             </w:r>
+            <w:proofErr w:type="spellEnd"/>
           </w:p>
         </w:tc>
         <w:tc>
@@ -6625,7 +6671,7 @@
                 <w:szCs w:val="16"/>
                 <w:lang w:eastAsia="fr-FR"/>
               </w:rPr>
-              <w:t>Numérique</w:t>
+              <w:t>Alphabétique</w:t>
             </w:r>
           </w:p>
         </w:tc>
@@ -6723,6 +6769,7 @@
                 <w:lang w:eastAsia="fr-FR"/>
               </w:rPr>
             </w:pPr>
+            <w:proofErr w:type="spellStart"/>
             <w:r>
               <w:rPr>
                 <w:rFonts w:eastAsia="Times New Roman" w:cstheme="minorHAnsi"/>
@@ -6741,6 +6788,7 @@
               </w:rPr>
               <w:t>_email</w:t>
             </w:r>
+            <w:proofErr w:type="spellEnd"/>
           </w:p>
         </w:tc>
         <w:tc>
@@ -6807,7 +6855,7 @@
                 <w:szCs w:val="16"/>
                 <w:lang w:eastAsia="fr-FR"/>
               </w:rPr>
-              <w:t>Numérique</w:t>
+              <w:t>Alphanumérique</w:t>
             </w:r>
           </w:p>
         </w:tc>
@@ -6908,6 +6956,7 @@
                 <w:lang w:eastAsia="fr-FR"/>
               </w:rPr>
             </w:pPr>
+            <w:proofErr w:type="spellStart"/>
             <w:r>
               <w:rPr>
                 <w:rFonts w:eastAsia="Times New Roman" w:cstheme="minorHAnsi"/>
@@ -6915,7 +6964,7 @@
                 <w:szCs w:val="18"/>
                 <w:lang w:eastAsia="fr-FR"/>
               </w:rPr>
-              <w:t>clien</w:t>
+              <w:t>client</w:t>
             </w:r>
             <w:r>
               <w:rPr>
@@ -6924,17 +6973,9 @@
                 <w:szCs w:val="18"/>
                 <w:lang w:eastAsia="fr-FR"/>
               </w:rPr>
-              <w:t>t</w:t>
-            </w:r>
-            <w:r>
-              <w:rPr>
-                <w:rFonts w:eastAsia="Times New Roman" w:cstheme="minorHAnsi"/>
-                <w:sz w:val="18"/>
-                <w:szCs w:val="18"/>
-                <w:lang w:eastAsia="fr-FR"/>
-              </w:rPr>
               <w:t>_phone</w:t>
             </w:r>
+            <w:proofErr w:type="spellEnd"/>
           </w:p>
         </w:tc>
         <w:tc>
@@ -7001,7 +7042,7 @@
                 <w:szCs w:val="16"/>
                 <w:lang w:eastAsia="fr-FR"/>
               </w:rPr>
-              <w:t>Alphabétique</w:t>
+              <w:t>Alphanumérique</w:t>
             </w:r>
           </w:p>
         </w:tc>
@@ -7108,6 +7149,7 @@
                 <w:lang w:eastAsia="fr-FR"/>
               </w:rPr>
             </w:pPr>
+            <w:proofErr w:type="spellStart"/>
             <w:r>
               <w:rPr>
                 <w:rFonts w:eastAsia="Times New Roman" w:cstheme="minorHAnsi"/>
@@ -7126,6 +7168,7 @@
               </w:rPr>
               <w:t>_added</w:t>
             </w:r>
+            <w:proofErr w:type="spellEnd"/>
           </w:p>
         </w:tc>
         <w:tc>
@@ -7302,6 +7345,7 @@
                 <w:lang w:eastAsia="fr-FR"/>
               </w:rPr>
             </w:pPr>
+            <w:proofErr w:type="spellStart"/>
             <w:r>
               <w:rPr>
                 <w:rFonts w:eastAsia="Times New Roman" w:cstheme="minorHAnsi"/>
@@ -7329,6 +7373,7 @@
               </w:rPr>
               <w:t>_password</w:t>
             </w:r>
+            <w:proofErr w:type="spellEnd"/>
           </w:p>
         </w:tc>
         <w:tc>
@@ -7395,16 +7440,7 @@
                 <w:szCs w:val="16"/>
                 <w:lang w:eastAsia="fr-FR"/>
               </w:rPr>
-              <w:t>Alpha</w:t>
-            </w:r>
-            <w:r>
-              <w:rPr>
-                <w:rFonts w:eastAsia="Times New Roman" w:cstheme="minorHAnsi"/>
-                <w:sz w:val="16"/>
-                <w:szCs w:val="16"/>
-                <w:lang w:eastAsia="fr-FR"/>
-              </w:rPr>
-              <w:t>numérique</w:t>
+              <w:t>Alphanumérique</w:t>
             </w:r>
           </w:p>
         </w:tc>
@@ -7502,6 +7538,7 @@
                 <w:lang w:eastAsia="fr-FR"/>
               </w:rPr>
             </w:pPr>
+            <w:proofErr w:type="spellStart"/>
             <w:r>
               <w:rPr>
                 <w:rFonts w:eastAsia="Times New Roman" w:cstheme="minorHAnsi"/>
@@ -7529,6 +7566,7 @@
               </w:rPr>
               <w:t>code</w:t>
             </w:r>
+            <w:proofErr w:type="spellEnd"/>
           </w:p>
         </w:tc>
         <w:tc>
@@ -7696,6 +7734,7 @@
                 <w:lang w:eastAsia="fr-FR"/>
               </w:rPr>
             </w:pPr>
+            <w:proofErr w:type="spellStart"/>
             <w:r>
               <w:rPr>
                 <w:rFonts w:eastAsia="Times New Roman" w:cstheme="minorHAnsi"/>
@@ -7705,6 +7744,7 @@
               </w:rPr>
               <w:t>com_name</w:t>
             </w:r>
+            <w:proofErr w:type="spellEnd"/>
           </w:p>
         </w:tc>
         <w:tc>
@@ -7771,7 +7811,7 @@
                 <w:szCs w:val="16"/>
                 <w:lang w:eastAsia="fr-FR"/>
               </w:rPr>
-              <w:t>Date &amp; Heure</w:t>
+              <w:t>Alphabétique</w:t>
             </w:r>
           </w:p>
         </w:tc>
@@ -7869,6 +7909,7 @@
                 <w:lang w:eastAsia="fr-FR"/>
               </w:rPr>
             </w:pPr>
+            <w:proofErr w:type="spellStart"/>
             <w:r>
               <w:rPr>
                 <w:rFonts w:eastAsia="Times New Roman" w:cstheme="minorHAnsi"/>
@@ -7887,6 +7928,7 @@
               </w:rPr>
               <w:t>_password</w:t>
             </w:r>
+            <w:proofErr w:type="spellEnd"/>
           </w:p>
         </w:tc>
         <w:tc>
@@ -8054,6 +8096,7 @@
                 <w:lang w:eastAsia="fr-FR"/>
               </w:rPr>
             </w:pPr>
+            <w:proofErr w:type="spellStart"/>
             <w:r>
               <w:rPr>
                 <w:rFonts w:eastAsia="Times New Roman" w:cstheme="minorHAnsi"/>
@@ -8063,6 +8106,7 @@
               </w:rPr>
               <w:t>country_code</w:t>
             </w:r>
+            <w:proofErr w:type="spellEnd"/>
           </w:p>
         </w:tc>
         <w:tc>
@@ -8257,6 +8301,7 @@
                 <w:lang w:eastAsia="fr-FR"/>
               </w:rPr>
             </w:pPr>
+            <w:proofErr w:type="spellStart"/>
             <w:r>
               <w:rPr>
                 <w:rFonts w:eastAsia="Times New Roman" w:cstheme="minorHAnsi"/>
@@ -8284,6 +8329,7 @@
               </w:rPr>
               <w:t>y_name</w:t>
             </w:r>
+            <w:proofErr w:type="spellEnd"/>
           </w:p>
         </w:tc>
         <w:tc>
@@ -8451,6 +8497,7 @@
                 <w:lang w:eastAsia="fr-FR"/>
               </w:rPr>
             </w:pPr>
+            <w:proofErr w:type="spellStart"/>
             <w:r>
               <w:rPr>
                 <w:rFonts w:eastAsia="Times New Roman" w:cstheme="minorHAnsi"/>
@@ -8460,6 +8507,7 @@
               </w:rPr>
               <w:t>city_code</w:t>
             </w:r>
+            <w:proofErr w:type="spellEnd"/>
           </w:p>
         </w:tc>
         <w:tc>
@@ -8633,6 +8681,7 @@
                 <w:lang w:eastAsia="fr-FR"/>
               </w:rPr>
             </w:pPr>
+            <w:proofErr w:type="spellStart"/>
             <w:r>
               <w:rPr>
                 <w:rFonts w:eastAsia="Times New Roman" w:cstheme="minorHAnsi"/>
@@ -8642,6 +8691,7 @@
               </w:rPr>
               <w:t>city_name</w:t>
             </w:r>
+            <w:proofErr w:type="spellEnd"/>
           </w:p>
         </w:tc>
         <w:tc>
@@ -8809,6 +8859,7 @@
                 <w:lang w:eastAsia="fr-FR"/>
               </w:rPr>
             </w:pPr>
+            <w:proofErr w:type="spellStart"/>
             <w:r>
               <w:rPr>
                 <w:rFonts w:eastAsia="Times New Roman" w:cstheme="minorHAnsi"/>
@@ -8827,6 +8878,7 @@
               </w:rPr>
               <w:t>code</w:t>
             </w:r>
+            <w:proofErr w:type="spellEnd"/>
           </w:p>
         </w:tc>
         <w:tc>
@@ -8991,6 +9043,7 @@
                 <w:lang w:eastAsia="fr-FR"/>
               </w:rPr>
             </w:pPr>
+            <w:proofErr w:type="spellStart"/>
             <w:r>
               <w:rPr>
                 <w:rFonts w:eastAsia="Times New Roman" w:cstheme="minorHAnsi"/>
@@ -9000,6 +9053,7 @@
               </w:rPr>
               <w:t>trip_title</w:t>
             </w:r>
+            <w:proofErr w:type="spellEnd"/>
           </w:p>
         </w:tc>
         <w:tc>
@@ -9167,6 +9221,7 @@
                 <w:lang w:eastAsia="fr-FR"/>
               </w:rPr>
             </w:pPr>
+            <w:proofErr w:type="spellStart"/>
             <w:r>
               <w:rPr>
                 <w:rFonts w:eastAsia="Times New Roman" w:cstheme="minorHAnsi"/>
@@ -9176,6 +9231,7 @@
               </w:rPr>
               <w:t>trip_available</w:t>
             </w:r>
+            <w:proofErr w:type="spellEnd"/>
           </w:p>
         </w:tc>
         <w:tc>
@@ -9349,6 +9405,7 @@
                 <w:lang w:eastAsia="fr-FR"/>
               </w:rPr>
             </w:pPr>
+            <w:proofErr w:type="spellStart"/>
             <w:r>
               <w:rPr>
                 <w:rFonts w:eastAsia="Times New Roman" w:cstheme="minorHAnsi"/>
@@ -9358,6 +9415,7 @@
               </w:rPr>
               <w:t>trip_start</w:t>
             </w:r>
+            <w:proofErr w:type="spellEnd"/>
           </w:p>
         </w:tc>
         <w:tc>
@@ -9566,6 +9624,7 @@
                 <w:lang w:eastAsia="fr-FR"/>
               </w:rPr>
             </w:pPr>
+            <w:proofErr w:type="spellStart"/>
             <w:r>
               <w:rPr>
                 <w:rFonts w:eastAsia="Times New Roman" w:cstheme="minorHAnsi"/>
@@ -9575,6 +9634,7 @@
               </w:rPr>
               <w:t>trip_end</w:t>
             </w:r>
+            <w:proofErr w:type="spellEnd"/>
           </w:p>
         </w:tc>
         <w:tc>
@@ -9798,6 +9858,7 @@
                 <w:lang w:eastAsia="fr-FR"/>
               </w:rPr>
             </w:pPr>
+            <w:proofErr w:type="spellStart"/>
             <w:r>
               <w:rPr>
                 <w:rFonts w:eastAsia="Times New Roman" w:cstheme="minorHAnsi"/>
@@ -9807,6 +9868,7 @@
               </w:rPr>
               <w:t>trip_price</w:t>
             </w:r>
+            <w:proofErr w:type="spellEnd"/>
           </w:p>
         </w:tc>
         <w:tc>
@@ -9992,6 +10054,7 @@
                 <w:lang w:eastAsia="fr-FR"/>
               </w:rPr>
             </w:pPr>
+            <w:proofErr w:type="spellStart"/>
             <w:r>
               <w:rPr>
                 <w:rFonts w:eastAsia="Times New Roman" w:cstheme="minorHAnsi"/>
@@ -10010,6 +10073,7 @@
               </w:rPr>
               <w:t>overview</w:t>
             </w:r>
+            <w:proofErr w:type="spellEnd"/>
           </w:p>
         </w:tc>
         <w:tc>
@@ -10042,25 +10106,7 @@
                 <w:szCs w:val="16"/>
                 <w:lang w:eastAsia="fr-FR"/>
               </w:rPr>
-              <w:t xml:space="preserve">Description </w:t>
-            </w:r>
-            <w:r>
-              <w:rPr>
-                <w:rFonts w:eastAsia="Times New Roman" w:cstheme="minorHAnsi"/>
-                <w:sz w:val="16"/>
-                <w:szCs w:val="16"/>
-                <w:lang w:eastAsia="fr-FR"/>
-              </w:rPr>
-              <w:t>courte</w:t>
-            </w:r>
-            <w:r>
-              <w:rPr>
-                <w:rFonts w:eastAsia="Times New Roman" w:cstheme="minorHAnsi"/>
-                <w:sz w:val="16"/>
-                <w:szCs w:val="16"/>
-                <w:lang w:eastAsia="fr-FR"/>
-              </w:rPr>
-              <w:t xml:space="preserve"> du voyage</w:t>
+              <w:t>Description courte du voyage</w:t>
             </w:r>
           </w:p>
         </w:tc>
@@ -10192,6 +10238,7 @@
                 <w:lang w:eastAsia="fr-FR"/>
               </w:rPr>
             </w:pPr>
+            <w:proofErr w:type="spellStart"/>
             <w:r>
               <w:rPr>
                 <w:rFonts w:eastAsia="Times New Roman" w:cstheme="minorHAnsi"/>
@@ -10201,6 +10248,7 @@
               </w:rPr>
               <w:t>trip_description</w:t>
             </w:r>
+            <w:proofErr w:type="spellEnd"/>
           </w:p>
         </w:tc>
         <w:tc>
@@ -10377,6 +10425,7 @@
                 <w:lang w:eastAsia="fr-FR"/>
               </w:rPr>
             </w:pPr>
+            <w:proofErr w:type="spellStart"/>
             <w:r>
               <w:rPr>
                 <w:rFonts w:eastAsia="Times New Roman" w:cstheme="minorHAnsi"/>
@@ -10395,6 +10444,7 @@
               </w:rPr>
               <w:t>quantity</w:t>
             </w:r>
+            <w:proofErr w:type="spellEnd"/>
           </w:p>
         </w:tc>
         <w:tc>
@@ -10559,6 +10609,7 @@
                 <w:lang w:eastAsia="fr-FR"/>
               </w:rPr>
             </w:pPr>
+            <w:proofErr w:type="spellStart"/>
             <w:r>
               <w:rPr>
                 <w:rFonts w:eastAsia="Times New Roman" w:cstheme="minorHAnsi"/>
@@ -10577,6 +10628,7 @@
               </w:rPr>
               <w:t>_paid</w:t>
             </w:r>
+            <w:proofErr w:type="spellEnd"/>
           </w:p>
         </w:tc>
         <w:tc>
@@ -10762,6 +10814,7 @@
                 <w:lang w:eastAsia="fr-FR"/>
               </w:rPr>
             </w:pPr>
+            <w:proofErr w:type="spellStart"/>
             <w:r>
               <w:rPr>
                 <w:rFonts w:eastAsia="Times New Roman" w:cstheme="minorHAnsi"/>
@@ -10769,17 +10822,9 @@
                 <w:szCs w:val="18"/>
                 <w:lang w:eastAsia="fr-FR"/>
               </w:rPr>
-              <w:t>step_</w:t>
-            </w:r>
-            <w:r>
-              <w:rPr>
-                <w:rFonts w:eastAsia="Times New Roman" w:cstheme="minorHAnsi"/>
-                <w:sz w:val="18"/>
-                <w:szCs w:val="18"/>
-                <w:lang w:eastAsia="fr-FR"/>
-              </w:rPr>
-              <w:t>start</w:t>
-            </w:r>
+              <w:t>step_start</w:t>
+            </w:r>
+            <w:proofErr w:type="spellEnd"/>
           </w:p>
         </w:tc>
         <w:tc>
@@ -10976,6 +11021,7 @@
                 <w:lang w:eastAsia="fr-FR"/>
               </w:rPr>
             </w:pPr>
+            <w:proofErr w:type="spellStart"/>
             <w:r>
               <w:rPr>
                 <w:rFonts w:eastAsia="Times New Roman" w:cstheme="minorHAnsi"/>
@@ -10994,6 +11040,7 @@
               </w:rPr>
               <w:t>end</w:t>
             </w:r>
+            <w:proofErr w:type="spellEnd"/>
           </w:p>
         </w:tc>
         <w:tc>
@@ -11211,6 +11258,7 @@
                 <w:lang w:eastAsia="fr-FR"/>
               </w:rPr>
             </w:pPr>
+            <w:proofErr w:type="spellStart"/>
             <w:r>
               <w:rPr>
                 <w:rFonts w:eastAsia="Times New Roman" w:cstheme="minorHAnsi"/>
@@ -11220,6 +11268,7 @@
               </w:rPr>
               <w:t>theme_code</w:t>
             </w:r>
+            <w:proofErr w:type="spellEnd"/>
           </w:p>
         </w:tc>
         <w:tc>
@@ -11384,6 +11433,7 @@
                 <w:lang w:eastAsia="fr-FR"/>
               </w:rPr>
             </w:pPr>
+            <w:proofErr w:type="spellStart"/>
             <w:r>
               <w:rPr>
                 <w:rFonts w:eastAsia="Times New Roman" w:cstheme="minorHAnsi"/>
@@ -11402,6 +11452,7 @@
               </w:rPr>
               <w:t>name</w:t>
             </w:r>
+            <w:proofErr w:type="spellEnd"/>
           </w:p>
         </w:tc>
         <w:tc>
@@ -11569,6 +11620,7 @@
                 <w:lang w:eastAsia="fr-FR"/>
               </w:rPr>
             </w:pPr>
+            <w:proofErr w:type="spellStart"/>
             <w:r>
               <w:rPr>
                 <w:rFonts w:eastAsia="Times New Roman" w:cstheme="minorHAnsi"/>
@@ -11578,6 +11630,7 @@
               </w:rPr>
               <w:t>theme_description</w:t>
             </w:r>
+            <w:proofErr w:type="spellEnd"/>
           </w:p>
         </w:tc>
         <w:tc>
@@ -11610,16 +11663,7 @@
                 <w:szCs w:val="16"/>
                 <w:lang w:eastAsia="fr-FR"/>
               </w:rPr>
-              <w:t xml:space="preserve">Description </w:t>
-            </w:r>
-            <w:r>
-              <w:rPr>
-                <w:rFonts w:eastAsia="Times New Roman" w:cstheme="minorHAnsi"/>
-                <w:sz w:val="16"/>
-                <w:szCs w:val="16"/>
-                <w:lang w:eastAsia="fr-FR"/>
-              </w:rPr>
-              <w:t>de la thématique</w:t>
+              <w:t>Description de la thématique</w:t>
             </w:r>
           </w:p>
         </w:tc>
@@ -11751,6 +11795,7 @@
                 <w:lang w:eastAsia="fr-FR"/>
               </w:rPr>
             </w:pPr>
+            <w:proofErr w:type="spellStart"/>
             <w:r>
               <w:rPr>
                 <w:rFonts w:eastAsia="Times New Roman" w:cstheme="minorHAnsi"/>
@@ -11760,6 +11805,7 @@
               </w:rPr>
               <w:t>service_code</w:t>
             </w:r>
+            <w:proofErr w:type="spellEnd"/>
           </w:p>
         </w:tc>
         <w:tc>
@@ -11927,6 +11973,7 @@
                 <w:lang w:eastAsia="fr-FR"/>
               </w:rPr>
             </w:pPr>
+            <w:proofErr w:type="spellStart"/>
             <w:r>
               <w:rPr>
                 <w:rFonts w:eastAsia="Times New Roman" w:cstheme="minorHAnsi"/>
@@ -11936,6 +11983,7 @@
               </w:rPr>
               <w:t>service_name</w:t>
             </w:r>
+            <w:proofErr w:type="spellEnd"/>
           </w:p>
         </w:tc>
         <w:tc>
@@ -12100,6 +12148,7 @@
                 <w:lang w:eastAsia="fr-FR"/>
               </w:rPr>
             </w:pPr>
+            <w:proofErr w:type="spellStart"/>
             <w:r>
               <w:rPr>
                 <w:rFonts w:eastAsia="Times New Roman" w:cstheme="minorHAnsi"/>
@@ -12109,6 +12158,7 @@
               </w:rPr>
               <w:t>service_description</w:t>
             </w:r>
+            <w:proofErr w:type="spellEnd"/>
           </w:p>
         </w:tc>
         <w:tc>
@@ -12276,6 +12326,7 @@
                 <w:lang w:eastAsia="fr-FR"/>
               </w:rPr>
             </w:pPr>
+            <w:proofErr w:type="spellStart"/>
             <w:r>
               <w:rPr>
                 <w:rFonts w:eastAsia="Times New Roman" w:cstheme="minorHAnsi"/>
@@ -12294,6 +12345,7 @@
               </w:rPr>
               <w:t>score</w:t>
             </w:r>
+            <w:proofErr w:type="spellEnd"/>
           </w:p>
         </w:tc>
         <w:tc>
@@ -12644,34 +12696,7 @@
           <w:szCs w:val="20"/>
           <w:lang w:eastAsia="fr-FR"/>
         </w:rPr>
-        <w:t xml:space="preserve">Chaque </w:t>
-      </w:r>
-      <w:r>
-        <w:rPr>
-          <w:rFonts w:eastAsia="Times New Roman" w:cstheme="minorHAnsi"/>
-          <w:sz w:val="20"/>
-          <w:szCs w:val="20"/>
-          <w:lang w:eastAsia="fr-FR"/>
-        </w:rPr>
-        <w:t>ligne du tableau ci-dessous</w:t>
-      </w:r>
-      <w:r>
-        <w:rPr>
-          <w:rFonts w:eastAsia="Times New Roman" w:cstheme="minorHAnsi"/>
-          <w:sz w:val="20"/>
-          <w:szCs w:val="20"/>
-          <w:lang w:eastAsia="fr-FR"/>
-        </w:rPr>
-        <w:t xml:space="preserve"> </w:t>
-      </w:r>
-      <w:r>
-        <w:rPr>
-          <w:rFonts w:eastAsia="Times New Roman" w:cstheme="minorHAnsi"/>
-          <w:sz w:val="20"/>
-          <w:szCs w:val="20"/>
-          <w:lang w:eastAsia="fr-FR"/>
-        </w:rPr>
-        <w:t>deviendra</w:t>
+        <w:t>Chaque ligne du tableau ci-dessous deviendra</w:t>
       </w:r>
       <w:r>
         <w:rPr>
@@ -12859,6 +12884,7 @@
                 <w:lang w:eastAsia="fr-FR"/>
               </w:rPr>
             </w:pPr>
+            <w:proofErr w:type="spellStart"/>
             <w:r>
               <w:rPr>
                 <w:rFonts w:eastAsia="Times New Roman" w:cstheme="minorHAnsi"/>
@@ -12870,6 +12896,7 @@
               </w:rPr>
               <w:t>client_id</w:t>
             </w:r>
+            <w:proofErr w:type="spellEnd"/>
           </w:p>
         </w:tc>
         <w:tc>
@@ -12919,6 +12946,7 @@
                 <w:lang w:eastAsia="fr-FR"/>
               </w:rPr>
             </w:pPr>
+            <w:proofErr w:type="spellStart"/>
             <w:r>
               <w:rPr>
                 <w:rFonts w:eastAsia="Times New Roman" w:cstheme="minorHAnsi"/>
@@ -12926,8 +12954,9 @@
                 <w:szCs w:val="20"/>
                 <w:lang w:eastAsia="fr-FR"/>
               </w:rPr>
-              <w:t>client_lastname, client_firstname, client_email, client_phone, client_added, client_password</w:t>
-            </w:r>
+              <w:t>client_lastname</w:t>
+            </w:r>
+            <w:proofErr w:type="spellEnd"/>
             <w:r>
               <w:rPr>
                 <w:rFonts w:eastAsia="Times New Roman" w:cstheme="minorHAnsi"/>
@@ -12935,8 +12964,119 @@
                 <w:szCs w:val="20"/>
                 <w:lang w:eastAsia="fr-FR"/>
               </w:rPr>
-              <w:t>, com_id</w:t>
-            </w:r>
+              <w:t xml:space="preserve">, </w:t>
+            </w:r>
+            <w:proofErr w:type="spellStart"/>
+            <w:r>
+              <w:rPr>
+                <w:rFonts w:eastAsia="Times New Roman" w:cstheme="minorHAnsi"/>
+                <w:sz w:val="20"/>
+                <w:szCs w:val="20"/>
+                <w:lang w:eastAsia="fr-FR"/>
+              </w:rPr>
+              <w:t>client_firstname</w:t>
+            </w:r>
+            <w:proofErr w:type="spellEnd"/>
+            <w:r>
+              <w:rPr>
+                <w:rFonts w:eastAsia="Times New Roman" w:cstheme="minorHAnsi"/>
+                <w:sz w:val="20"/>
+                <w:szCs w:val="20"/>
+                <w:lang w:eastAsia="fr-FR"/>
+              </w:rPr>
+              <w:t xml:space="preserve">, </w:t>
+            </w:r>
+            <w:proofErr w:type="spellStart"/>
+            <w:r>
+              <w:rPr>
+                <w:rFonts w:eastAsia="Times New Roman" w:cstheme="minorHAnsi"/>
+                <w:sz w:val="20"/>
+                <w:szCs w:val="20"/>
+                <w:lang w:eastAsia="fr-FR"/>
+              </w:rPr>
+              <w:t>client_email</w:t>
+            </w:r>
+            <w:proofErr w:type="spellEnd"/>
+            <w:r>
+              <w:rPr>
+                <w:rFonts w:eastAsia="Times New Roman" w:cstheme="minorHAnsi"/>
+                <w:sz w:val="20"/>
+                <w:szCs w:val="20"/>
+                <w:lang w:eastAsia="fr-FR"/>
+              </w:rPr>
+              <w:t xml:space="preserve">, </w:t>
+            </w:r>
+            <w:proofErr w:type="spellStart"/>
+            <w:r>
+              <w:rPr>
+                <w:rFonts w:eastAsia="Times New Roman" w:cstheme="minorHAnsi"/>
+                <w:sz w:val="20"/>
+                <w:szCs w:val="20"/>
+                <w:lang w:eastAsia="fr-FR"/>
+              </w:rPr>
+              <w:t>client_phone</w:t>
+            </w:r>
+            <w:proofErr w:type="spellEnd"/>
+            <w:r>
+              <w:rPr>
+                <w:rFonts w:eastAsia="Times New Roman" w:cstheme="minorHAnsi"/>
+                <w:sz w:val="20"/>
+                <w:szCs w:val="20"/>
+                <w:lang w:eastAsia="fr-FR"/>
+              </w:rPr>
+              <w:t xml:space="preserve">, </w:t>
+            </w:r>
+            <w:proofErr w:type="spellStart"/>
+            <w:r>
+              <w:rPr>
+                <w:rFonts w:eastAsia="Times New Roman" w:cstheme="minorHAnsi"/>
+                <w:sz w:val="20"/>
+                <w:szCs w:val="20"/>
+                <w:lang w:eastAsia="fr-FR"/>
+              </w:rPr>
+              <w:t>client_added</w:t>
+            </w:r>
+            <w:proofErr w:type="spellEnd"/>
+            <w:r>
+              <w:rPr>
+                <w:rFonts w:eastAsia="Times New Roman" w:cstheme="minorHAnsi"/>
+                <w:sz w:val="20"/>
+                <w:szCs w:val="20"/>
+                <w:lang w:eastAsia="fr-FR"/>
+              </w:rPr>
+              <w:t xml:space="preserve">, </w:t>
+            </w:r>
+            <w:proofErr w:type="spellStart"/>
+            <w:r>
+              <w:rPr>
+                <w:rFonts w:eastAsia="Times New Roman" w:cstheme="minorHAnsi"/>
+                <w:sz w:val="20"/>
+                <w:szCs w:val="20"/>
+                <w:lang w:eastAsia="fr-FR"/>
+              </w:rPr>
+              <w:t>client_password</w:t>
+            </w:r>
+            <w:proofErr w:type="spellEnd"/>
+            <w:r>
+              <w:rPr>
+                <w:rFonts w:eastAsia="Times New Roman" w:cstheme="minorHAnsi"/>
+                <w:sz w:val="20"/>
+                <w:szCs w:val="20"/>
+                <w:lang w:eastAsia="fr-FR"/>
+              </w:rPr>
+              <w:t xml:space="preserve">, </w:t>
+            </w:r>
+            <w:proofErr w:type="spellStart"/>
+            <w:r>
+              <w:rPr>
+                <w:rFonts w:eastAsia="Times New Roman" w:cstheme="minorHAnsi"/>
+                <w:sz w:val="20"/>
+                <w:szCs w:val="20"/>
+                <w:lang w:eastAsia="fr-FR"/>
+              </w:rPr>
+              <w:t>com_id</w:t>
+            </w:r>
+            <w:proofErr w:type="spellEnd"/>
           </w:p>
         </w:tc>
       </w:tr>
@@ -12961,6 +13101,7 @@
                 <w:lang w:eastAsia="fr-FR"/>
               </w:rPr>
             </w:pPr>
+            <w:proofErr w:type="spellStart"/>
             <w:r>
               <w:rPr>
                 <w:rFonts w:eastAsia="Times New Roman" w:cstheme="minorHAnsi"/>
@@ -12972,6 +13113,7 @@
               </w:rPr>
               <w:t>com_code</w:t>
             </w:r>
+            <w:proofErr w:type="spellEnd"/>
           </w:p>
         </w:tc>
         <w:tc>
@@ -13021,6 +13163,7 @@
                 <w:lang w:eastAsia="fr-FR"/>
               </w:rPr>
             </w:pPr>
+            <w:proofErr w:type="spellStart"/>
             <w:r>
               <w:rPr>
                 <w:rFonts w:eastAsia="Times New Roman" w:cstheme="minorHAnsi"/>
@@ -13028,8 +13171,9 @@
                 <w:szCs w:val="20"/>
                 <w:lang w:eastAsia="fr-FR"/>
               </w:rPr>
-              <w:t>com_name, com_password</w:t>
-            </w:r>
+              <w:t>com_name</w:t>
+            </w:r>
+            <w:proofErr w:type="spellEnd"/>
             <w:r>
               <w:rPr>
                 <w:rFonts w:eastAsia="Times New Roman" w:cstheme="minorHAnsi"/>
@@ -13037,8 +13181,39 @@
                 <w:szCs w:val="20"/>
                 <w:lang w:eastAsia="fr-FR"/>
               </w:rPr>
-              <w:t>, com_code</w:t>
-            </w:r>
+              <w:t xml:space="preserve">, </w:t>
+            </w:r>
+            <w:proofErr w:type="spellStart"/>
+            <w:r>
+              <w:rPr>
+                <w:rFonts w:eastAsia="Times New Roman" w:cstheme="minorHAnsi"/>
+                <w:sz w:val="20"/>
+                <w:szCs w:val="20"/>
+                <w:lang w:eastAsia="fr-FR"/>
+              </w:rPr>
+              <w:t>com_password</w:t>
+            </w:r>
+            <w:proofErr w:type="spellEnd"/>
+            <w:r>
+              <w:rPr>
+                <w:rFonts w:eastAsia="Times New Roman" w:cstheme="minorHAnsi"/>
+                <w:sz w:val="20"/>
+                <w:szCs w:val="20"/>
+                <w:lang w:eastAsia="fr-FR"/>
+              </w:rPr>
+              <w:t xml:space="preserve">, </w:t>
+            </w:r>
+            <w:proofErr w:type="spellStart"/>
+            <w:r>
+              <w:rPr>
+                <w:rFonts w:eastAsia="Times New Roman" w:cstheme="minorHAnsi"/>
+                <w:sz w:val="20"/>
+                <w:szCs w:val="20"/>
+                <w:lang w:eastAsia="fr-FR"/>
+              </w:rPr>
+              <w:t>com_code</w:t>
+            </w:r>
+            <w:proofErr w:type="spellEnd"/>
           </w:p>
         </w:tc>
       </w:tr>
@@ -13063,6 +13238,7 @@
                 <w:lang w:eastAsia="fr-FR"/>
               </w:rPr>
             </w:pPr>
+            <w:proofErr w:type="spellStart"/>
             <w:r>
               <w:rPr>
                 <w:rFonts w:eastAsia="Times New Roman" w:cstheme="minorHAnsi"/>
@@ -13074,6 +13250,7 @@
               </w:rPr>
               <w:t>country_code</w:t>
             </w:r>
+            <w:proofErr w:type="spellEnd"/>
           </w:p>
         </w:tc>
         <w:tc>
@@ -13123,6 +13300,7 @@
                 <w:lang w:eastAsia="fr-FR"/>
               </w:rPr>
             </w:pPr>
+            <w:proofErr w:type="spellStart"/>
             <w:r>
               <w:rPr>
                 <w:rFonts w:eastAsia="Times New Roman" w:cstheme="minorHAnsi"/>
@@ -13132,6 +13310,7 @@
               </w:rPr>
               <w:t>country_name</w:t>
             </w:r>
+            <w:proofErr w:type="spellEnd"/>
           </w:p>
         </w:tc>
       </w:tr>
@@ -13156,6 +13335,7 @@
                 <w:lang w:eastAsia="fr-FR"/>
               </w:rPr>
             </w:pPr>
+            <w:proofErr w:type="spellStart"/>
             <w:r>
               <w:rPr>
                 <w:rFonts w:eastAsia="Times New Roman" w:cstheme="minorHAnsi"/>
@@ -13167,6 +13347,7 @@
               </w:rPr>
               <w:t>city_code</w:t>
             </w:r>
+            <w:proofErr w:type="spellEnd"/>
           </w:p>
         </w:tc>
         <w:tc>
@@ -13216,6 +13397,7 @@
                 <w:lang w:eastAsia="fr-FR"/>
               </w:rPr>
             </w:pPr>
+            <w:proofErr w:type="spellStart"/>
             <w:r>
               <w:rPr>
                 <w:rFonts w:eastAsia="Times New Roman" w:cstheme="minorHAnsi"/>
@@ -13223,8 +13405,29 @@
                 <w:szCs w:val="20"/>
                 <w:lang w:eastAsia="fr-FR"/>
               </w:rPr>
-              <w:t>city_name, country_code</w:t>
-            </w:r>
+              <w:t>city_name</w:t>
+            </w:r>
+            <w:proofErr w:type="spellEnd"/>
+            <w:r>
+              <w:rPr>
+                <w:rFonts w:eastAsia="Times New Roman" w:cstheme="minorHAnsi"/>
+                <w:sz w:val="20"/>
+                <w:szCs w:val="20"/>
+                <w:lang w:eastAsia="fr-FR"/>
+              </w:rPr>
+              <w:t xml:space="preserve">, </w:t>
+            </w:r>
+            <w:proofErr w:type="spellStart"/>
+            <w:r>
+              <w:rPr>
+                <w:rFonts w:eastAsia="Times New Roman" w:cstheme="minorHAnsi"/>
+                <w:sz w:val="20"/>
+                <w:szCs w:val="20"/>
+                <w:lang w:eastAsia="fr-FR"/>
+              </w:rPr>
+              <w:t>country_code</w:t>
+            </w:r>
+            <w:proofErr w:type="spellEnd"/>
           </w:p>
         </w:tc>
       </w:tr>
@@ -13249,6 +13452,7 @@
                 <w:lang w:eastAsia="fr-FR"/>
               </w:rPr>
             </w:pPr>
+            <w:proofErr w:type="spellStart"/>
             <w:r>
               <w:rPr>
                 <w:rFonts w:eastAsia="Times New Roman" w:cstheme="minorHAnsi"/>
@@ -13260,6 +13464,7 @@
               </w:rPr>
               <w:t>trip_code</w:t>
             </w:r>
+            <w:proofErr w:type="spellEnd"/>
           </w:p>
         </w:tc>
         <w:tc>
@@ -13309,6 +13514,7 @@
                 <w:lang w:eastAsia="fr-FR"/>
               </w:rPr>
             </w:pPr>
+            <w:proofErr w:type="spellStart"/>
             <w:r>
               <w:rPr>
                 <w:rFonts w:eastAsia="Times New Roman" w:cstheme="minorHAnsi"/>
@@ -13316,8 +13522,9 @@
                 <w:szCs w:val="20"/>
                 <w:lang w:eastAsia="fr-FR"/>
               </w:rPr>
-              <w:t>trip_title, trip_available, trip_start, trip_end, trip_all_inclusive, trip_overview, trip_description</w:t>
-            </w:r>
+              <w:t>trip_title</w:t>
+            </w:r>
+            <w:proofErr w:type="spellEnd"/>
             <w:r>
               <w:rPr>
                 <w:rFonts w:eastAsia="Times New Roman" w:cstheme="minorHAnsi"/>
@@ -13325,8 +13532,139 @@
                 <w:szCs w:val="20"/>
                 <w:lang w:eastAsia="fr-FR"/>
               </w:rPr>
-              <w:t>, city_name</w:t>
-            </w:r>
+              <w:t xml:space="preserve">, </w:t>
+            </w:r>
+            <w:proofErr w:type="spellStart"/>
+            <w:r>
+              <w:rPr>
+                <w:rFonts w:eastAsia="Times New Roman" w:cstheme="minorHAnsi"/>
+                <w:sz w:val="20"/>
+                <w:szCs w:val="20"/>
+                <w:lang w:eastAsia="fr-FR"/>
+              </w:rPr>
+              <w:t>trip_available</w:t>
+            </w:r>
+            <w:proofErr w:type="spellEnd"/>
+            <w:r>
+              <w:rPr>
+                <w:rFonts w:eastAsia="Times New Roman" w:cstheme="minorHAnsi"/>
+                <w:sz w:val="20"/>
+                <w:szCs w:val="20"/>
+                <w:lang w:eastAsia="fr-FR"/>
+              </w:rPr>
+              <w:t xml:space="preserve">, </w:t>
+            </w:r>
+            <w:proofErr w:type="spellStart"/>
+            <w:r>
+              <w:rPr>
+                <w:rFonts w:eastAsia="Times New Roman" w:cstheme="minorHAnsi"/>
+                <w:sz w:val="20"/>
+                <w:szCs w:val="20"/>
+                <w:lang w:eastAsia="fr-FR"/>
+              </w:rPr>
+              <w:t>trip_start</w:t>
+            </w:r>
+            <w:proofErr w:type="spellEnd"/>
+            <w:r>
+              <w:rPr>
+                <w:rFonts w:eastAsia="Times New Roman" w:cstheme="minorHAnsi"/>
+                <w:sz w:val="20"/>
+                <w:szCs w:val="20"/>
+                <w:lang w:eastAsia="fr-FR"/>
+              </w:rPr>
+              <w:t xml:space="preserve">, </w:t>
+            </w:r>
+            <w:proofErr w:type="spellStart"/>
+            <w:r>
+              <w:rPr>
+                <w:rFonts w:eastAsia="Times New Roman" w:cstheme="minorHAnsi"/>
+                <w:sz w:val="20"/>
+                <w:szCs w:val="20"/>
+                <w:lang w:eastAsia="fr-FR"/>
+              </w:rPr>
+              <w:t>trip_end</w:t>
+            </w:r>
+            <w:proofErr w:type="spellEnd"/>
+            <w:r>
+              <w:rPr>
+                <w:rFonts w:eastAsia="Times New Roman" w:cstheme="minorHAnsi"/>
+                <w:sz w:val="20"/>
+                <w:szCs w:val="20"/>
+                <w:lang w:eastAsia="fr-FR"/>
+              </w:rPr>
+              <w:t xml:space="preserve">, </w:t>
+            </w:r>
+            <w:proofErr w:type="spellStart"/>
+            <w:r>
+              <w:rPr>
+                <w:rFonts w:eastAsia="Times New Roman" w:cstheme="minorHAnsi"/>
+                <w:sz w:val="20"/>
+                <w:szCs w:val="20"/>
+                <w:lang w:eastAsia="fr-FR"/>
+              </w:rPr>
+              <w:t>trip_all_inclusive</w:t>
+            </w:r>
+            <w:proofErr w:type="spellEnd"/>
+            <w:r>
+              <w:rPr>
+                <w:rFonts w:eastAsia="Times New Roman" w:cstheme="minorHAnsi"/>
+                <w:sz w:val="20"/>
+                <w:szCs w:val="20"/>
+                <w:lang w:eastAsia="fr-FR"/>
+              </w:rPr>
+              <w:t xml:space="preserve">, </w:t>
+            </w:r>
+            <w:proofErr w:type="spellStart"/>
+            <w:r>
+              <w:rPr>
+                <w:rFonts w:eastAsia="Times New Roman" w:cstheme="minorHAnsi"/>
+                <w:sz w:val="20"/>
+                <w:szCs w:val="20"/>
+                <w:lang w:eastAsia="fr-FR"/>
+              </w:rPr>
+              <w:t>trip_overview</w:t>
+            </w:r>
+            <w:proofErr w:type="spellEnd"/>
+            <w:r>
+              <w:rPr>
+                <w:rFonts w:eastAsia="Times New Roman" w:cstheme="minorHAnsi"/>
+                <w:sz w:val="20"/>
+                <w:szCs w:val="20"/>
+                <w:lang w:eastAsia="fr-FR"/>
+              </w:rPr>
+              <w:t xml:space="preserve">, </w:t>
+            </w:r>
+            <w:proofErr w:type="spellStart"/>
+            <w:r>
+              <w:rPr>
+                <w:rFonts w:eastAsia="Times New Roman" w:cstheme="minorHAnsi"/>
+                <w:sz w:val="20"/>
+                <w:szCs w:val="20"/>
+                <w:lang w:eastAsia="fr-FR"/>
+              </w:rPr>
+              <w:t>trip_description</w:t>
+            </w:r>
+            <w:proofErr w:type="spellEnd"/>
+            <w:r>
+              <w:rPr>
+                <w:rFonts w:eastAsia="Times New Roman" w:cstheme="minorHAnsi"/>
+                <w:sz w:val="20"/>
+                <w:szCs w:val="20"/>
+                <w:lang w:eastAsia="fr-FR"/>
+              </w:rPr>
+              <w:t xml:space="preserve">, </w:t>
+            </w:r>
+            <w:proofErr w:type="spellStart"/>
+            <w:r>
+              <w:rPr>
+                <w:rFonts w:eastAsia="Times New Roman" w:cstheme="minorHAnsi"/>
+                <w:sz w:val="20"/>
+                <w:szCs w:val="20"/>
+                <w:lang w:eastAsia="fr-FR"/>
+              </w:rPr>
+              <w:t>city_name</w:t>
+            </w:r>
+            <w:proofErr w:type="spellEnd"/>
           </w:p>
         </w:tc>
       </w:tr>
@@ -13351,6 +13689,7 @@
                 <w:lang w:eastAsia="fr-FR"/>
               </w:rPr>
             </w:pPr>
+            <w:proofErr w:type="spellStart"/>
             <w:r>
               <w:rPr>
                 <w:rFonts w:eastAsia="Times New Roman" w:cstheme="minorHAnsi"/>
@@ -13362,6 +13701,7 @@
               </w:rPr>
               <w:t>theme_code</w:t>
             </w:r>
+            <w:proofErr w:type="spellEnd"/>
           </w:p>
         </w:tc>
         <w:tc>
@@ -13411,6 +13751,7 @@
                 <w:lang w:eastAsia="fr-FR"/>
               </w:rPr>
             </w:pPr>
+            <w:proofErr w:type="spellStart"/>
             <w:r>
               <w:rPr>
                 <w:rFonts w:eastAsia="Times New Roman" w:cstheme="minorHAnsi"/>
@@ -13418,8 +13759,29 @@
                 <w:szCs w:val="20"/>
                 <w:lang w:eastAsia="fr-FR"/>
               </w:rPr>
-              <w:t>theme_name, theme_description</w:t>
-            </w:r>
+              <w:t>theme_name</w:t>
+            </w:r>
+            <w:proofErr w:type="spellEnd"/>
+            <w:r>
+              <w:rPr>
+                <w:rFonts w:eastAsia="Times New Roman" w:cstheme="minorHAnsi"/>
+                <w:sz w:val="20"/>
+                <w:szCs w:val="20"/>
+                <w:lang w:eastAsia="fr-FR"/>
+              </w:rPr>
+              <w:t xml:space="preserve">, </w:t>
+            </w:r>
+            <w:proofErr w:type="spellStart"/>
+            <w:r>
+              <w:rPr>
+                <w:rFonts w:eastAsia="Times New Roman" w:cstheme="minorHAnsi"/>
+                <w:sz w:val="20"/>
+                <w:szCs w:val="20"/>
+                <w:lang w:eastAsia="fr-FR"/>
+              </w:rPr>
+              <w:t>theme_description</w:t>
+            </w:r>
+            <w:proofErr w:type="spellEnd"/>
           </w:p>
         </w:tc>
       </w:tr>
@@ -13444,6 +13806,7 @@
                 <w:lang w:eastAsia="fr-FR"/>
               </w:rPr>
             </w:pPr>
+            <w:proofErr w:type="spellStart"/>
             <w:r>
               <w:rPr>
                 <w:rFonts w:eastAsia="Times New Roman" w:cstheme="minorHAnsi"/>
@@ -13455,6 +13818,7 @@
               </w:rPr>
               <w:t>service_code</w:t>
             </w:r>
+            <w:proofErr w:type="spellEnd"/>
           </w:p>
         </w:tc>
         <w:tc>
@@ -13504,6 +13868,7 @@
                 <w:lang w:eastAsia="fr-FR"/>
               </w:rPr>
             </w:pPr>
+            <w:proofErr w:type="spellStart"/>
             <w:r>
               <w:rPr>
                 <w:rFonts w:eastAsia="Times New Roman" w:cstheme="minorHAnsi"/>
@@ -13511,8 +13876,29 @@
                 <w:szCs w:val="20"/>
                 <w:lang w:eastAsia="fr-FR"/>
               </w:rPr>
-              <w:t>service_name, service_description</w:t>
-            </w:r>
+              <w:t>service_name</w:t>
+            </w:r>
+            <w:proofErr w:type="spellEnd"/>
+            <w:r>
+              <w:rPr>
+                <w:rFonts w:eastAsia="Times New Roman" w:cstheme="minorHAnsi"/>
+                <w:sz w:val="20"/>
+                <w:szCs w:val="20"/>
+                <w:lang w:eastAsia="fr-FR"/>
+              </w:rPr>
+              <w:t xml:space="preserve">, </w:t>
+            </w:r>
+            <w:proofErr w:type="spellStart"/>
+            <w:r>
+              <w:rPr>
+                <w:rFonts w:eastAsia="Times New Roman" w:cstheme="minorHAnsi"/>
+                <w:sz w:val="20"/>
+                <w:szCs w:val="20"/>
+                <w:lang w:eastAsia="fr-FR"/>
+              </w:rPr>
+              <w:t>service_description</w:t>
+            </w:r>
+            <w:proofErr w:type="spellEnd"/>
           </w:p>
         </w:tc>
       </w:tr>
@@ -13695,6 +14081,7 @@
                 <w:lang w:eastAsia="fr-FR"/>
               </w:rPr>
             </w:pPr>
+            <w:proofErr w:type="spellStart"/>
             <w:r>
               <w:rPr>
                 <w:rFonts w:eastAsia="Times New Roman" w:cstheme="minorHAnsi"/>
@@ -13704,8 +14091,9 @@
                 <w:szCs w:val="20"/>
                 <w:lang w:eastAsia="fr-FR"/>
               </w:rPr>
-              <w:t xml:space="preserve">trip_code, </w:t>
-            </w:r>
+              <w:t>trip_code</w:t>
+            </w:r>
+            <w:proofErr w:type="spellEnd"/>
             <w:r>
               <w:rPr>
                 <w:rFonts w:eastAsia="Times New Roman" w:cstheme="minorHAnsi"/>
@@ -13715,8 +14103,9 @@
                 <w:szCs w:val="20"/>
                 <w:lang w:eastAsia="fr-FR"/>
               </w:rPr>
-              <w:t>c</w:t>
-            </w:r>
+              <w:t xml:space="preserve">, </w:t>
+            </w:r>
+            <w:proofErr w:type="spellStart"/>
             <w:r>
               <w:rPr>
                 <w:rFonts w:eastAsia="Times New Roman" w:cstheme="minorHAnsi"/>
@@ -13726,81 +14115,9 @@
                 <w:szCs w:val="20"/>
                 <w:lang w:eastAsia="fr-FR"/>
               </w:rPr>
-              <w:t>lient_id</w:t>
-            </w:r>
-          </w:p>
-        </w:tc>
-        <w:tc>
-          <w:tcPr>
-            <w:tcW w:w="236" w:type="dxa"/>
-            <w:tcMar>
-              <w:top w:w="142" w:type="dxa"/>
-              <w:bottom w:w="142" w:type="dxa"/>
-            </w:tcMar>
-          </w:tcPr>
-          <w:p>
-            <w:pPr>
-              <w:ind w:firstLine="0"/>
-              <w:rPr>
-                <w:rFonts w:eastAsia="Times New Roman" w:cstheme="minorHAnsi"/>
-                <w:sz w:val="20"/>
-                <w:szCs w:val="20"/>
-                <w:lang w:eastAsia="fr-FR"/>
-              </w:rPr>
-            </w:pPr>
-            <w:r>
-              <w:rPr>
-                <w:rFonts w:eastAsia="Times New Roman" w:cstheme="minorHAnsi"/>
-                <w:sz w:val="20"/>
-                <w:szCs w:val="20"/>
-                <w:lang w:eastAsia="fr-FR"/>
-              </w:rPr>
-              <w:sym w:font="Wingdings" w:char="F0E0"/>
-            </w:r>
-          </w:p>
-        </w:tc>
-        <w:tc>
-          <w:tcPr>
-            <w:tcW w:w="8133" w:type="dxa"/>
-            <w:tcMar>
-              <w:top w:w="142" w:type="dxa"/>
-              <w:bottom w:w="142" w:type="dxa"/>
-            </w:tcMar>
-          </w:tcPr>
-          <w:p>
-            <w:pPr>
-              <w:ind w:firstLine="0"/>
-              <w:rPr>
-                <w:rFonts w:eastAsia="Times New Roman" w:cstheme="minorHAnsi"/>
-                <w:sz w:val="20"/>
-                <w:szCs w:val="20"/>
-                <w:lang w:eastAsia="fr-FR"/>
-              </w:rPr>
-            </w:pPr>
-            <w:r>
-              <w:rPr>
-                <w:rFonts w:eastAsia="Times New Roman" w:cstheme="minorHAnsi"/>
-                <w:sz w:val="20"/>
-                <w:szCs w:val="20"/>
-                <w:lang w:eastAsia="fr-FR"/>
-              </w:rPr>
-              <w:t>order_quantity, order_paid</w:t>
-            </w:r>
-          </w:p>
-        </w:tc>
-      </w:tr>
-      <w:tr>
-        <w:tc>
-          <w:tcPr>
-            <w:tcW w:w="2405" w:type="dxa"/>
-            <w:tcMar>
-              <w:top w:w="142" w:type="dxa"/>
-              <w:bottom w:w="142" w:type="dxa"/>
-            </w:tcMar>
-          </w:tcPr>
-          <w:p>
-            <w:pPr>
-              <w:ind w:firstLine="0"/>
+              <w:t>c</w:t>
+            </w:r>
+            <w:r>
               <w:rPr>
                 <w:rFonts w:eastAsia="Times New Roman" w:cstheme="minorHAnsi"/>
                 <w:b/>
@@ -13809,8 +14126,104 @@
                 <w:szCs w:val="20"/>
                 <w:lang w:eastAsia="fr-FR"/>
               </w:rPr>
-            </w:pPr>
-            <w:r>
+              <w:t>lient_id</w:t>
+            </w:r>
+            <w:proofErr w:type="spellEnd"/>
+          </w:p>
+        </w:tc>
+        <w:tc>
+          <w:tcPr>
+            <w:tcW w:w="236" w:type="dxa"/>
+            <w:tcMar>
+              <w:top w:w="142" w:type="dxa"/>
+              <w:bottom w:w="142" w:type="dxa"/>
+            </w:tcMar>
+          </w:tcPr>
+          <w:p>
+            <w:pPr>
+              <w:ind w:firstLine="0"/>
+              <w:rPr>
+                <w:rFonts w:eastAsia="Times New Roman" w:cstheme="minorHAnsi"/>
+                <w:sz w:val="20"/>
+                <w:szCs w:val="20"/>
+                <w:lang w:eastAsia="fr-FR"/>
+              </w:rPr>
+            </w:pPr>
+            <w:r>
+              <w:rPr>
+                <w:rFonts w:eastAsia="Times New Roman" w:cstheme="minorHAnsi"/>
+                <w:sz w:val="20"/>
+                <w:szCs w:val="20"/>
+                <w:lang w:eastAsia="fr-FR"/>
+              </w:rPr>
+              <w:sym w:font="Wingdings" w:char="F0E0"/>
+            </w:r>
+          </w:p>
+        </w:tc>
+        <w:tc>
+          <w:tcPr>
+            <w:tcW w:w="8133" w:type="dxa"/>
+            <w:tcMar>
+              <w:top w:w="142" w:type="dxa"/>
+              <w:bottom w:w="142" w:type="dxa"/>
+            </w:tcMar>
+          </w:tcPr>
+          <w:p>
+            <w:pPr>
+              <w:ind w:firstLine="0"/>
+              <w:rPr>
+                <w:rFonts w:eastAsia="Times New Roman" w:cstheme="minorHAnsi"/>
+                <w:sz w:val="20"/>
+                <w:szCs w:val="20"/>
+                <w:lang w:eastAsia="fr-FR"/>
+              </w:rPr>
+            </w:pPr>
+            <w:proofErr w:type="spellStart"/>
+            <w:r>
+              <w:rPr>
+                <w:rFonts w:eastAsia="Times New Roman" w:cstheme="minorHAnsi"/>
+                <w:sz w:val="20"/>
+                <w:szCs w:val="20"/>
+                <w:lang w:eastAsia="fr-FR"/>
+              </w:rPr>
+              <w:t>order_quantity</w:t>
+            </w:r>
+            <w:proofErr w:type="spellEnd"/>
+            <w:r>
+              <w:rPr>
+                <w:rFonts w:eastAsia="Times New Roman" w:cstheme="minorHAnsi"/>
+                <w:sz w:val="20"/>
+                <w:szCs w:val="20"/>
+                <w:lang w:eastAsia="fr-FR"/>
+              </w:rPr>
+              <w:t xml:space="preserve">, </w:t>
+            </w:r>
+            <w:proofErr w:type="spellStart"/>
+            <w:r>
+              <w:rPr>
+                <w:rFonts w:eastAsia="Times New Roman" w:cstheme="minorHAnsi"/>
+                <w:sz w:val="20"/>
+                <w:szCs w:val="20"/>
+                <w:lang w:eastAsia="fr-FR"/>
+              </w:rPr>
+              <w:t>order_paid</w:t>
+            </w:r>
+            <w:proofErr w:type="spellEnd"/>
+          </w:p>
+        </w:tc>
+      </w:tr>
+      <w:tr>
+        <w:tc>
+          <w:tcPr>
+            <w:tcW w:w="2405" w:type="dxa"/>
+            <w:tcMar>
+              <w:top w:w="142" w:type="dxa"/>
+              <w:bottom w:w="142" w:type="dxa"/>
+            </w:tcMar>
+          </w:tcPr>
+          <w:p>
+            <w:pPr>
+              <w:ind w:firstLine="0"/>
               <w:rPr>
                 <w:rFonts w:eastAsia="Times New Roman" w:cstheme="minorHAnsi"/>
                 <w:b/>
@@ -13819,90 +14232,9 @@
                 <w:szCs w:val="20"/>
                 <w:lang w:eastAsia="fr-FR"/>
               </w:rPr>
-              <w:t>trip_code, service_code</w:t>
-            </w:r>
-          </w:p>
-        </w:tc>
-        <w:tc>
-          <w:tcPr>
-            <w:tcW w:w="236" w:type="dxa"/>
-            <w:tcMar>
-              <w:top w:w="142" w:type="dxa"/>
-              <w:bottom w:w="142" w:type="dxa"/>
-            </w:tcMar>
-          </w:tcPr>
-          <w:p>
-            <w:pPr>
-              <w:ind w:firstLine="0"/>
-              <w:rPr>
-                <w:rFonts w:eastAsia="Times New Roman" w:cstheme="minorHAnsi"/>
-                <w:sz w:val="20"/>
-                <w:szCs w:val="20"/>
-                <w:lang w:eastAsia="fr-FR"/>
-              </w:rPr>
-            </w:pPr>
-            <w:r>
-              <w:rPr>
-                <w:rFonts w:eastAsia="Times New Roman" w:cstheme="minorHAnsi"/>
-                <w:sz w:val="20"/>
-                <w:szCs w:val="20"/>
-                <w:lang w:eastAsia="fr-FR"/>
-              </w:rPr>
-              <w:sym w:font="Wingdings" w:char="F0E0"/>
-            </w:r>
-          </w:p>
-        </w:tc>
-        <w:tc>
-          <w:tcPr>
-            <w:tcW w:w="8133" w:type="dxa"/>
-            <w:tcMar>
-              <w:top w:w="142" w:type="dxa"/>
-              <w:bottom w:w="142" w:type="dxa"/>
-            </w:tcMar>
-          </w:tcPr>
-          <w:p>
-            <w:pPr>
-              <w:ind w:firstLine="0"/>
-              <w:rPr>
-                <w:rFonts w:eastAsia="Times New Roman" w:cstheme="minorHAnsi"/>
-                <w:sz w:val="20"/>
-                <w:szCs w:val="20"/>
-                <w:lang w:eastAsia="fr-FR"/>
-              </w:rPr>
-            </w:pPr>
-            <w:r>
-              <w:rPr>
-                <w:rFonts w:eastAsia="Times New Roman" w:cstheme="minorHAnsi"/>
-                <w:sz w:val="20"/>
-                <w:szCs w:val="20"/>
-                <w:lang w:eastAsia="fr-FR"/>
-              </w:rPr>
-              <w:t>service</w:t>
-            </w:r>
-            <w:r>
-              <w:rPr>
-                <w:rFonts w:eastAsia="Times New Roman" w:cstheme="minorHAnsi"/>
-                <w:sz w:val="20"/>
-                <w:szCs w:val="20"/>
-                <w:lang w:eastAsia="fr-FR"/>
-              </w:rPr>
-              <w:t>_score</w:t>
-            </w:r>
-          </w:p>
-        </w:tc>
-      </w:tr>
-      <w:tr>
-        <w:tc>
-          <w:tcPr>
-            <w:tcW w:w="2405" w:type="dxa"/>
-            <w:tcMar>
-              <w:top w:w="142" w:type="dxa"/>
-              <w:bottom w:w="142" w:type="dxa"/>
-            </w:tcMar>
-          </w:tcPr>
-          <w:p>
-            <w:pPr>
-              <w:ind w:firstLine="0"/>
+            </w:pPr>
+            <w:proofErr w:type="spellStart"/>
+            <w:r>
               <w:rPr>
                 <w:rFonts w:eastAsia="Times New Roman" w:cstheme="minorHAnsi"/>
                 <w:b/>
@@ -13911,7 +14243,9 @@
                 <w:szCs w:val="20"/>
                 <w:lang w:eastAsia="fr-FR"/>
               </w:rPr>
-            </w:pPr>
+              <w:t>trip_code</w:t>
+            </w:r>
+            <w:proofErr w:type="spellEnd"/>
             <w:r>
               <w:rPr>
                 <w:rFonts w:eastAsia="Times New Roman" w:cstheme="minorHAnsi"/>
@@ -13921,8 +14255,9 @@
                 <w:szCs w:val="20"/>
                 <w:lang w:eastAsia="fr-FR"/>
               </w:rPr>
-              <w:t xml:space="preserve">trip_code, </w:t>
-            </w:r>
+              <w:t xml:space="preserve">, </w:t>
+            </w:r>
+            <w:proofErr w:type="spellStart"/>
             <w:r>
               <w:rPr>
                 <w:rFonts w:eastAsia="Times New Roman" w:cstheme="minorHAnsi"/>
@@ -13932,8 +14267,9 @@
                 <w:szCs w:val="20"/>
                 <w:lang w:eastAsia="fr-FR"/>
               </w:rPr>
-              <w:t>city_code</w:t>
-            </w:r>
+              <w:t>service_code</w:t>
+            </w:r>
+            <w:proofErr w:type="spellEnd"/>
           </w:p>
         </w:tc>
         <w:tc>
@@ -13983,6 +14319,7 @@
                 <w:lang w:eastAsia="fr-FR"/>
               </w:rPr>
             </w:pPr>
+            <w:proofErr w:type="spellStart"/>
             <w:r>
               <w:rPr>
                 <w:rFonts w:eastAsia="Times New Roman" w:cstheme="minorHAnsi"/>
@@ -13990,8 +14327,159 @@
                 <w:szCs w:val="20"/>
                 <w:lang w:eastAsia="fr-FR"/>
               </w:rPr>
-              <w:t>step_start, step_end</w:t>
-            </w:r>
+              <w:t>service</w:t>
+            </w:r>
+            <w:r>
+              <w:rPr>
+                <w:rFonts w:eastAsia="Times New Roman" w:cstheme="minorHAnsi"/>
+                <w:sz w:val="20"/>
+                <w:szCs w:val="20"/>
+                <w:lang w:eastAsia="fr-FR"/>
+              </w:rPr>
+              <w:t>_score</w:t>
+            </w:r>
+            <w:proofErr w:type="spellEnd"/>
+          </w:p>
+        </w:tc>
+      </w:tr>
+      <w:tr>
+        <w:tc>
+          <w:tcPr>
+            <w:tcW w:w="2405" w:type="dxa"/>
+            <w:tcMar>
+              <w:top w:w="142" w:type="dxa"/>
+              <w:bottom w:w="142" w:type="dxa"/>
+            </w:tcMar>
+          </w:tcPr>
+          <w:p>
+            <w:pPr>
+              <w:ind w:firstLine="0"/>
+              <w:rPr>
+                <w:rFonts w:eastAsia="Times New Roman" w:cstheme="minorHAnsi"/>
+                <w:b/>
+                <w:bCs/>
+                <w:sz w:val="20"/>
+                <w:szCs w:val="20"/>
+                <w:lang w:eastAsia="fr-FR"/>
+              </w:rPr>
+            </w:pPr>
+            <w:proofErr w:type="spellStart"/>
+            <w:r>
+              <w:rPr>
+                <w:rFonts w:eastAsia="Times New Roman" w:cstheme="minorHAnsi"/>
+                <w:b/>
+                <w:bCs/>
+                <w:sz w:val="20"/>
+                <w:szCs w:val="20"/>
+                <w:lang w:eastAsia="fr-FR"/>
+              </w:rPr>
+              <w:t>trip_code</w:t>
+            </w:r>
+            <w:proofErr w:type="spellEnd"/>
+            <w:r>
+              <w:rPr>
+                <w:rFonts w:eastAsia="Times New Roman" w:cstheme="minorHAnsi"/>
+                <w:b/>
+                <w:bCs/>
+                <w:sz w:val="20"/>
+                <w:szCs w:val="20"/>
+                <w:lang w:eastAsia="fr-FR"/>
+              </w:rPr>
+              <w:t xml:space="preserve">, </w:t>
+            </w:r>
+            <w:proofErr w:type="spellStart"/>
+            <w:r>
+              <w:rPr>
+                <w:rFonts w:eastAsia="Times New Roman" w:cstheme="minorHAnsi"/>
+                <w:b/>
+                <w:bCs/>
+                <w:sz w:val="20"/>
+                <w:szCs w:val="20"/>
+                <w:lang w:eastAsia="fr-FR"/>
+              </w:rPr>
+              <w:t>city_code</w:t>
+            </w:r>
+            <w:proofErr w:type="spellEnd"/>
+          </w:p>
+        </w:tc>
+        <w:tc>
+          <w:tcPr>
+            <w:tcW w:w="236" w:type="dxa"/>
+            <w:tcMar>
+              <w:top w:w="142" w:type="dxa"/>
+              <w:bottom w:w="142" w:type="dxa"/>
+            </w:tcMar>
+          </w:tcPr>
+          <w:p>
+            <w:pPr>
+              <w:ind w:firstLine="0"/>
+              <w:rPr>
+                <w:rFonts w:eastAsia="Times New Roman" w:cstheme="minorHAnsi"/>
+                <w:sz w:val="20"/>
+                <w:szCs w:val="20"/>
+                <w:lang w:eastAsia="fr-FR"/>
+              </w:rPr>
+            </w:pPr>
+            <w:r>
+              <w:rPr>
+                <w:rFonts w:eastAsia="Times New Roman" w:cstheme="minorHAnsi"/>
+                <w:sz w:val="20"/>
+                <w:szCs w:val="20"/>
+                <w:lang w:eastAsia="fr-FR"/>
+              </w:rPr>
+              <w:sym w:font="Wingdings" w:char="F0E0"/>
+            </w:r>
+          </w:p>
+        </w:tc>
+        <w:tc>
+          <w:tcPr>
+            <w:tcW w:w="8133" w:type="dxa"/>
+            <w:tcMar>
+              <w:top w:w="142" w:type="dxa"/>
+              <w:bottom w:w="142" w:type="dxa"/>
+            </w:tcMar>
+          </w:tcPr>
+          <w:p>
+            <w:pPr>
+              <w:ind w:firstLine="0"/>
+              <w:rPr>
+                <w:rFonts w:eastAsia="Times New Roman" w:cstheme="minorHAnsi"/>
+                <w:sz w:val="20"/>
+                <w:szCs w:val="20"/>
+                <w:lang w:eastAsia="fr-FR"/>
+              </w:rPr>
+            </w:pPr>
+            <w:proofErr w:type="spellStart"/>
+            <w:r>
+              <w:rPr>
+                <w:rFonts w:eastAsia="Times New Roman" w:cstheme="minorHAnsi"/>
+                <w:sz w:val="20"/>
+                <w:szCs w:val="20"/>
+                <w:lang w:eastAsia="fr-FR"/>
+              </w:rPr>
+              <w:t>step_start</w:t>
+            </w:r>
+            <w:proofErr w:type="spellEnd"/>
+            <w:r>
+              <w:rPr>
+                <w:rFonts w:eastAsia="Times New Roman" w:cstheme="minorHAnsi"/>
+                <w:sz w:val="20"/>
+                <w:szCs w:val="20"/>
+                <w:lang w:eastAsia="fr-FR"/>
+              </w:rPr>
+              <w:t xml:space="preserve">, </w:t>
+            </w:r>
+            <w:proofErr w:type="spellStart"/>
+            <w:r>
+              <w:rPr>
+                <w:rFonts w:eastAsia="Times New Roman" w:cstheme="minorHAnsi"/>
+                <w:sz w:val="20"/>
+                <w:szCs w:val="20"/>
+                <w:lang w:eastAsia="fr-FR"/>
+              </w:rPr>
+              <w:t>step_end</w:t>
+            </w:r>
+            <w:proofErr w:type="spellEnd"/>
           </w:p>
         </w:tc>
       </w:tr>
@@ -21319,7 +21807,7 @@
     <w:charset w:val="00"/>
     <w:family w:val="roman"/>
     <w:pitch w:val="variable"/>
-    <w:sig w:usb0="E0002AFF" w:usb1="C0007843" w:usb2="00000009" w:usb3="00000000" w:csb0="000001FF" w:csb1="00000000"/>
+    <w:sig w:usb0="E0002EFF" w:usb1="C000785B" w:usb2="00000009" w:usb3="00000000" w:csb0="000001FF" w:csb1="00000000"/>
   </w:font>
   <w:font w:name="Courier New">
     <w:panose1 w:val="02070309020205020404"/>
@@ -21340,14 +21828,14 @@
     <w:charset w:val="00"/>
     <w:family w:val="swiss"/>
     <w:pitch w:val="variable"/>
-    <w:sig w:usb0="E0002AFF" w:usb1="4000ACFF" w:usb2="00000001" w:usb3="00000000" w:csb0="000001FF" w:csb1="00000000"/>
+    <w:sig w:usb0="E4002EFF" w:usb1="C000247B" w:usb2="00000009" w:usb3="00000000" w:csb0="000001FF" w:csb1="00000000"/>
   </w:font>
   <w:font w:name="Calibri Light">
     <w:panose1 w:val="020F0302020204030204"/>
     <w:charset w:val="00"/>
     <w:family w:val="swiss"/>
     <w:pitch w:val="variable"/>
-    <w:sig w:usb0="A0002AEF" w:usb1="4000207B" w:usb2="00000000" w:usb3="00000000" w:csb0="000001FF" w:csb1="00000000"/>
+    <w:sig w:usb0="E4002EFF" w:usb1="C000247B" w:usb2="00000009" w:usb3="00000000" w:csb0="000001FF" w:csb1="00000000"/>
   </w:font>
   <w:font w:name="Tahoma">
     <w:panose1 w:val="020B0604030504040204"/>

</xml_diff>